<commit_message>
Updating exercise 3 doc
</commit_message>
<xml_diff>
--- a/Exercise_3/Exercise_3.docx
+++ b/Exercise_3/Exercise_3.docx
@@ -63,23 +63,13 @@
                         <w:sz w:val="24"/>
                       </w:rPr>
                     </w:pPr>
-                    <w:proofErr w:type="spellStart"/>
                     <w:r>
                       <w:rPr>
                         <w:color w:val="2F5496" w:themeColor="accent1" w:themeShade="BF"/>
                         <w:sz w:val="24"/>
                         <w:szCs w:val="24"/>
                       </w:rPr>
-                      <w:t>Merito</w:t>
-                    </w:r>
-                    <w:proofErr w:type="spellEnd"/>
-                    <w:r>
-                      <w:rPr>
-                        <w:color w:val="2F5496" w:themeColor="accent1" w:themeShade="BF"/>
-                        <w:sz w:val="24"/>
-                        <w:szCs w:val="24"/>
-                      </w:rPr>
-                      <w:t xml:space="preserve"> University</w:t>
+                      <w:t>Merito University</w:t>
                     </w:r>
                   </w:p>
                 </w:tc>
@@ -119,7 +109,6 @@
                         <w:szCs w:val="88"/>
                       </w:rPr>
                     </w:pPr>
-                    <w:proofErr w:type="spellStart"/>
                     <w:r>
                       <w:rPr>
                         <w:rFonts w:asciiTheme="majorHAnsi" w:eastAsiaTheme="majorEastAsia" w:hAnsiTheme="majorHAnsi" w:cstheme="majorBidi"/>
@@ -129,7 +118,6 @@
                       </w:rPr>
                       <w:t>Programowanie</w:t>
                     </w:r>
-                    <w:proofErr w:type="spellEnd"/>
                     <w:r>
                       <w:rPr>
                         <w:rFonts w:asciiTheme="majorHAnsi" w:eastAsiaTheme="majorEastAsia" w:hAnsiTheme="majorHAnsi" w:cstheme="majorBidi"/>
@@ -137,19 +125,8 @@
                         <w:sz w:val="88"/>
                         <w:szCs w:val="88"/>
                       </w:rPr>
-                      <w:t xml:space="preserve"> </w:t>
+                      <w:t xml:space="preserve"> Obiektowe</w:t>
                     </w:r>
-                    <w:proofErr w:type="spellStart"/>
-                    <w:r>
-                      <w:rPr>
-                        <w:rFonts w:asciiTheme="majorHAnsi" w:eastAsiaTheme="majorEastAsia" w:hAnsiTheme="majorHAnsi" w:cstheme="majorBidi"/>
-                        <w:color w:val="4472C4" w:themeColor="accent1"/>
-                        <w:sz w:val="88"/>
-                        <w:szCs w:val="88"/>
-                      </w:rPr>
-                      <w:t>Obiektowe</w:t>
-                    </w:r>
-                    <w:proofErr w:type="spellEnd"/>
                   </w:p>
                 </w:sdtContent>
               </w:sdt>
@@ -190,23 +167,13 @@
                         <w:sz w:val="24"/>
                       </w:rPr>
                     </w:pPr>
-                    <w:proofErr w:type="spellStart"/>
                     <w:r>
                       <w:rPr>
                         <w:color w:val="2F5496" w:themeColor="accent1" w:themeShade="BF"/>
                         <w:sz w:val="24"/>
                         <w:szCs w:val="24"/>
                       </w:rPr>
-                      <w:t>Ćwiczenia</w:t>
-                    </w:r>
-                    <w:proofErr w:type="spellEnd"/>
-                    <w:r>
-                      <w:rPr>
-                        <w:color w:val="2F5496" w:themeColor="accent1" w:themeShade="BF"/>
-                        <w:sz w:val="24"/>
-                        <w:szCs w:val="24"/>
-                      </w:rPr>
-                      <w:t xml:space="preserve"> </w:t>
+                      <w:t xml:space="preserve">Ćwiczenia </w:t>
                     </w:r>
                     <w:r>
                       <w:rPr>
@@ -222,18 +189,8 @@
                         <w:sz w:val="24"/>
                         <w:szCs w:val="24"/>
                       </w:rPr>
-                      <w:t xml:space="preserve"> - </w:t>
+                      <w:t xml:space="preserve"> - zadania</w:t>
                     </w:r>
-                    <w:proofErr w:type="spellStart"/>
-                    <w:r>
-                      <w:rPr>
-                        <w:color w:val="2F5496" w:themeColor="accent1" w:themeShade="BF"/>
-                        <w:sz w:val="24"/>
-                        <w:szCs w:val="24"/>
-                      </w:rPr>
-                      <w:t>zadania</w:t>
-                    </w:r>
-                    <w:proofErr w:type="spellEnd"/>
                   </w:p>
                 </w:tc>
               </w:sdtContent>
@@ -697,23 +654,7 @@
         <w:t xml:space="preserve">Dodać diagram </w:t>
       </w:r>
       <w:r>
-        <w:t xml:space="preserve">klas dla interfejsów z </w:t>
-      </w:r>
-      <w:proofErr w:type="spellStart"/>
-      <w:r>
-        <w:t>bilbioteki</w:t>
-      </w:r>
-      <w:proofErr w:type="spellEnd"/>
-      <w:r>
-        <w:t xml:space="preserve"> </w:t>
-      </w:r>
-      <w:proofErr w:type="spellStart"/>
-      <w:r>
-        <w:t>SampleHierachies.Interfaces</w:t>
-      </w:r>
-      <w:proofErr w:type="spellEnd"/>
-      <w:r>
-        <w:t>.</w:t>
+        <w:t>klas dla interfejsów z bilbioteki SampleHierachies.Interfaces.</w:t>
       </w:r>
     </w:p>
     <w:p>
@@ -725,13 +666,8 @@
         </w:numPr>
       </w:pPr>
       <w:r>
-        <w:t xml:space="preserve">Dla rozwiązania zadań nr 1 oraz 2 z Ćwiczeń 1 należy dodać diagram klas i połączeń z interfejsami dla biblioteki </w:t>
-      </w:r>
-      <w:proofErr w:type="spellStart"/>
-      <w:r>
-        <w:t>SampleHierachies.Data</w:t>
-      </w:r>
-      <w:proofErr w:type="spellEnd"/>
+        <w:t>Dla rozwiązania zadań nr 1 oraz 2 z Ćwiczeń 1 należy dodać diagram klas i połączeń z interfejsami dla biblioteki SampleHierachies.Data</w:t>
+      </w:r>
     </w:p>
     <w:p>
       <w:pPr>
@@ -742,15 +678,7 @@
         </w:numPr>
       </w:pPr>
       <w:r>
-        <w:t>Dla rozwiązania zadań nr 1 oraz 2 z Ćwiczeń nr 1 dodać diagram użycia (</w:t>
-      </w:r>
-      <w:proofErr w:type="spellStart"/>
-      <w:r>
-        <w:t>Use</w:t>
-      </w:r>
-      <w:proofErr w:type="spellEnd"/>
-      <w:r>
-        <w:t xml:space="preserve"> Case Diagram) dla jednego z zaimplementowanych ekranów.</w:t>
+        <w:t>Dla rozwiązania zadań nr 1 oraz 2 z Ćwiczeń nr 1 dodać diagram użycia (Use Case Diagram) dla jednego z zaimplementowanych ekranów.</w:t>
       </w:r>
     </w:p>
     <w:p>
@@ -765,37 +693,10 @@
         <w:t xml:space="preserve">Dodać </w:t>
       </w:r>
       <w:r>
-        <w:t xml:space="preserve">rozwiązania zadań nr 1 oraz 2 Ćwiczeń nr 1 dodać diagram sekwencji </w:t>
-      </w:r>
-      <w:proofErr w:type="spellStart"/>
-      <w:r>
-        <w:t>wywołań</w:t>
-      </w:r>
-      <w:proofErr w:type="spellEnd"/>
-      <w:r>
-        <w:t xml:space="preserve"> (</w:t>
-      </w:r>
-      <w:proofErr w:type="spellStart"/>
-      <w:r>
-        <w:t>Sequence</w:t>
-      </w:r>
-      <w:proofErr w:type="spellEnd"/>
-      <w:r>
-        <w:t xml:space="preserve"> Diagram)</w:t>
-      </w:r>
-      <w:r>
-        <w:t xml:space="preserve"> dla </w:t>
-      </w:r>
-      <w:proofErr w:type="spellStart"/>
-      <w:r>
-        <w:t>renderowania</w:t>
-      </w:r>
-      <w:proofErr w:type="spellEnd"/>
-      <w:r>
-        <w:t xml:space="preserve"> </w:t>
-      </w:r>
-      <w:r>
-        <w:t>jednego z zaimplementowanych ekranów.</w:t>
+        <w:t>rozwiązania zadań nr 1 oraz 2 Ćwiczeń nr 1 dodać diagram sekwencji wywołań (Sequence Diagram)</w:t>
+      </w:r>
+      <w:r>
+        <w:t xml:space="preserve"> dla renderowania jednego z zaimplementowanych ekranów.</w:t>
       </w:r>
     </w:p>
     <w:p>
@@ -840,15 +741,7 @@
         </w:numPr>
       </w:pPr>
       <w:r>
-        <w:t xml:space="preserve">Dla rozwiązania zadań na ocenę </w:t>
-      </w:r>
-      <w:proofErr w:type="spellStart"/>
-      <w:r>
-        <w:t>dst</w:t>
-      </w:r>
-      <w:proofErr w:type="spellEnd"/>
-      <w:r>
-        <w:t xml:space="preserve"> z Ćwiczeń nr 2 dodać diagram komponentów całego rozwiązania. Diagram powinien być ogólny bez nadmiarowych szczegółów.</w:t>
+        <w:t>Dla rozwiązania zadań na ocenę dst z Ćwiczeń nr 2 dodać diagram komponentów całego rozwiązania. Diagram powinien być ogólny bez nadmiarowych szczegółów.</w:t>
       </w:r>
     </w:p>
     <w:p>
@@ -860,23 +753,7 @@
         </w:numPr>
       </w:pPr>
       <w:r>
-        <w:t xml:space="preserve">Dla rozwiązania zadań na ocenę </w:t>
-      </w:r>
-      <w:proofErr w:type="spellStart"/>
-      <w:r>
-        <w:t>dst</w:t>
-      </w:r>
-      <w:proofErr w:type="spellEnd"/>
-      <w:r>
-        <w:t xml:space="preserve"> z Ćwiczeń nr 2 dodać diagram przypadków użycia dla klasy </w:t>
-      </w:r>
-      <w:proofErr w:type="spellStart"/>
-      <w:r>
-        <w:t>ScreenDefinitionService</w:t>
-      </w:r>
-      <w:proofErr w:type="spellEnd"/>
-      <w:r>
-        <w:t>.</w:t>
+        <w:t>Dla rozwiązania zadań na ocenę dst z Ćwiczeń nr 2 dodać diagram przypadków użycia dla klasy ScreenDefinitionService.</w:t>
       </w:r>
     </w:p>
     <w:p>
@@ -888,23 +765,7 @@
         </w:numPr>
       </w:pPr>
       <w:r>
-        <w:t xml:space="preserve">Dla rozwiązania zadań na ocenę </w:t>
-      </w:r>
-      <w:proofErr w:type="spellStart"/>
-      <w:r>
-        <w:t>dst</w:t>
-      </w:r>
-      <w:proofErr w:type="spellEnd"/>
-      <w:r>
-        <w:t xml:space="preserve"> z Ćwiczeń nr 2 dodać diagram sekwencji dla wybranej metody klasy </w:t>
-      </w:r>
-      <w:proofErr w:type="spellStart"/>
-      <w:r>
-        <w:t>SettingsService</w:t>
-      </w:r>
-      <w:proofErr w:type="spellEnd"/>
-      <w:r>
-        <w:t>.</w:t>
+        <w:t>Dla rozwiązania zadań na ocenę dst z Ćwiczeń nr 2 dodać diagram sekwencji dla wybranej metody klasy SettingsService.</w:t>
       </w:r>
     </w:p>
     <w:p>
@@ -979,14 +840,18 @@
     </w:p>
     <w:p>
       <w:pPr>
-        <w:rPr>
-          <w:lang w:val="en-GB"/>
-        </w:rPr>
-      </w:pPr>
-      <w:r>
-        <w:rPr>
-          <w:lang w:val="en-GB"/>
-        </w:rPr>
+        <w:pStyle w:val="Akapitzlist"/>
+        <w:numPr>
+          <w:ilvl w:val="0"/>
+          <w:numId w:val="41"/>
+        </w:numPr>
+      </w:pPr>
+      <w:r>
+        <w:t>lub dowolnym innym wybranym narzędziem (może nawet być MsPaint).</w:t>
+      </w:r>
+    </w:p>
+    <w:p>
+      <w:r>
         <w:br w:type="page"/>
       </w:r>
     </w:p>
@@ -1032,13 +897,8 @@
         <w:t xml:space="preserve">Wykonać zadania od 1 do </w:t>
       </w:r>
       <w:r>
-        <w:t xml:space="preserve">4 na ocenę co najmniej </w:t>
-      </w:r>
-      <w:proofErr w:type="spellStart"/>
-      <w:r>
-        <w:t>dst</w:t>
-      </w:r>
-      <w:proofErr w:type="spellEnd"/>
+        <w:t>4 na ocenę co najmniej dst</w:t>
+      </w:r>
       <w:r>
         <w:t>.</w:t>
       </w:r>
@@ -1089,15 +949,7 @@
         <w:t>.pdf</w:t>
       </w:r>
       <w:r>
-        <w:t xml:space="preserve">, gdzie </w:t>
-      </w:r>
-      <w:proofErr w:type="spellStart"/>
-      <w:r>
-        <w:t>ImieNazwisko</w:t>
-      </w:r>
-      <w:proofErr w:type="spellEnd"/>
-      <w:r>
-        <w:t xml:space="preserve"> zastąpić swoim imieniem i nazwiskiem a XXXXX numerem albumu</w:t>
+        <w:t>, gdzie ImieNazwisko zastąpić swoim imieniem i nazwiskiem a XXXXX numerem albumu</w:t>
       </w:r>
       <w:r>
         <w:t xml:space="preserve">. </w:t>
@@ -1113,23 +965,10 @@
         </w:numPr>
       </w:pPr>
       <w:r>
-        <w:t xml:space="preserve">Rozwiązanie powinno być linkiem do </w:t>
-      </w:r>
-      <w:proofErr w:type="spellStart"/>
-      <w:r>
-        <w:t>repo</w:t>
-      </w:r>
-      <w:proofErr w:type="spellEnd"/>
-      <w:r>
-        <w:t xml:space="preserve"> na GitHub, gdzie będzie pokazane </w:t>
-      </w:r>
-      <w:proofErr w:type="spellStart"/>
-      <w:r>
-        <w:t>PDFy</w:t>
-      </w:r>
-      <w:proofErr w:type="spellEnd"/>
-      <w:r>
-        <w:t xml:space="preserve"> albo BMP w wysokiej rozdzielczości z diagramami i wskazaniami w nazwie, którego zadania dotyczą</w:t>
+        <w:t xml:space="preserve">Rozwiązanie powinno być linkiem do repo na GitHub, gdzie będzie pokazane </w:t>
+      </w:r>
+      <w:r>
+        <w:t>PDFy albo BMP w wysokiej rozdzielczości z diagramami i wskazaniami w nazwie, którego zadania dotyczą</w:t>
       </w:r>
       <w:r>
         <w:t>.</w:t>
@@ -1204,23 +1043,7 @@
         </w:numPr>
       </w:pPr>
       <w:r>
-        <w:t xml:space="preserve">Link do </w:t>
-      </w:r>
-      <w:proofErr w:type="spellStart"/>
-      <w:r>
-        <w:t>repo</w:t>
-      </w:r>
-      <w:proofErr w:type="spellEnd"/>
-      <w:r>
-        <w:t xml:space="preserve"> na </w:t>
-      </w:r>
-      <w:proofErr w:type="spellStart"/>
-      <w:r>
-        <w:t>Github</w:t>
-      </w:r>
-      <w:proofErr w:type="spellEnd"/>
-      <w:r>
-        <w:t>.</w:t>
+        <w:t>Link do repo na Github.</w:t>
       </w:r>
     </w:p>
     <w:p>
@@ -1458,21 +1281,7 @@
         <w:rPr>
           <w:color w:val="FF0000"/>
         </w:rPr>
-        <w:t xml:space="preserve"> zostanie uznane za plagiat i ocenione na ocenę „</w:t>
-      </w:r>
-      <w:proofErr w:type="spellStart"/>
-      <w:r>
-        <w:rPr>
-          <w:color w:val="FF0000"/>
-        </w:rPr>
-        <w:t>ndst</w:t>
-      </w:r>
-      <w:proofErr w:type="spellEnd"/>
-      <w:r>
-        <w:rPr>
-          <w:color w:val="FF0000"/>
-        </w:rPr>
-        <w:t>”.</w:t>
+        <w:t xml:space="preserve"> zostanie uznane za plagiat i ocenione na ocenę „ndst”.</w:t>
       </w:r>
     </w:p>
     <w:bookmarkEnd w:id="3"/>
@@ -1538,7 +1347,7 @@
                   <w:rPr>
                     <w:rStyle w:val="Hipercze"/>
                   </w:rPr>
-                  <w:t>https://learn.microsoft.com/pl-pl/dotnet/fundamentals/</w:t>
+                  <w:t>https://github.com/palles77/ProgrammingObjectOriented/raw/main/UmlTutorial.zip</w:t>
                 </w:r>
               </w:hyperlink>
             </w:p>
@@ -1555,7 +1364,7 @@
                   <w:rPr>
                     <w:rStyle w:val="Hipercze"/>
                   </w:rPr>
-                  <w:t>https://learn.microsoft.com/pl-pl/dotnet/csharp/fundamentals/tutorials/oop</w:t>
+                  <w:t>https://github.com/palles77/ProgrammingObjectOriented/raw/main/UmlSpecification.pdf</w:t>
                 </w:r>
               </w:hyperlink>
             </w:p>
@@ -1572,7 +1381,7 @@
                   <w:rPr>
                     <w:rStyle w:val="Hipercze"/>
                   </w:rPr>
-                  <w:t>https://learn.microsoft.com/pl-pl/dotnet/standard/design-guidelines/common-design-patterns</w:t>
+                  <w:t>https://uml.org</w:t>
                 </w:r>
               </w:hyperlink>
             </w:p>
@@ -1589,7 +1398,58 @@
                   <w:rPr>
                     <w:rStyle w:val="Hipercze"/>
                   </w:rPr>
-                  <w:t>https://learn.microsoft.com/pl-pl/visualstudio/get-started/csharp/tutorial-console?view=vs-2022</w:t>
+                  <w:t>https://draw.io</w:t>
+                </w:r>
+              </w:hyperlink>
+            </w:p>
+            <w:p>
+              <w:pPr>
+                <w:pStyle w:val="Akapitzlist"/>
+                <w:numPr>
+                  <w:ilvl w:val="0"/>
+                  <w:numId w:val="28"/>
+                </w:numPr>
+              </w:pPr>
+              <w:hyperlink r:id="rId17" w:history="1">
+                <w:r>
+                  <w:rPr>
+                    <w:rStyle w:val="Hipercze"/>
+                  </w:rPr>
+                  <w:t>https://www.microsoft.com/en-ww/microsoft-365/business-insights-ideas/resources/guide-to-uml-diagramming-and-database-modeling</w:t>
+                </w:r>
+              </w:hyperlink>
+            </w:p>
+            <w:p>
+              <w:pPr>
+                <w:pStyle w:val="Akapitzlist"/>
+                <w:numPr>
+                  <w:ilvl w:val="0"/>
+                  <w:numId w:val="28"/>
+                </w:numPr>
+              </w:pPr>
+              <w:hyperlink r:id="rId18" w:history="1">
+                <w:r>
+                  <w:rPr>
+                    <w:rStyle w:val="Hipercze"/>
+                  </w:rPr>
+                  <w:t>https://www.modelio.org/index.htm</w:t>
+                </w:r>
+              </w:hyperlink>
+            </w:p>
+            <w:p>
+              <w:pPr>
+                <w:pStyle w:val="Akapitzlist"/>
+                <w:numPr>
+                  <w:ilvl w:val="0"/>
+                  <w:numId w:val="28"/>
+                </w:numPr>
+              </w:pPr>
+              <w:hyperlink r:id="rId19" w:history="1">
+                <w:r>
+                  <w:rPr>
+                    <w:rStyle w:val="Hipercze"/>
+                  </w:rPr>
+                  <w:t>https://www.softwaretestinghelp.com/uml-diagram-tutorial/</w:t>
                 </w:r>
               </w:hyperlink>
             </w:p>
@@ -1607,8 +1467,8 @@
     </w:sdt>
     <w:p/>
     <w:sectPr>
-      <w:headerReference w:type="default" r:id="rId17"/>
-      <w:footerReference w:type="default" r:id="rId18"/>
+      <w:headerReference w:type="default" r:id="rId20"/>
+      <w:footerReference w:type="default" r:id="rId21"/>
       <w:pgSz w:w="11906" w:h="16838"/>
       <w:pgMar w:top="1440" w:right="1440" w:bottom="1440" w:left="1440" w:header="708" w:footer="708" w:gutter="0"/>
       <w:pgNumType w:start="0"/>
@@ -6588,6 +6448,7 @@
     <w:rsidRoot w:val="007D0287"/>
     <w:rsid w:val="00115242"/>
     <w:rsid w:val="00133358"/>
+    <w:rsid w:val="00275A13"/>
     <w:rsid w:val="002D4EC6"/>
     <w:rsid w:val="003121E2"/>
     <w:rsid w:val="006D6651"/>

</xml_diff>